<commit_message>
Adding More Tests to Hotel Details Page
</commit_message>
<xml_diff>
--- a/TestPlans/PHPTravels Test Plan.docx
+++ b/TestPlans/PHPTravels Test Plan.docx
@@ -857,8 +857,6 @@
             <w:r>
               <w:t>Third Party Tools: Maps, Slide Shows</w:t>
             </w:r>
-            <w:bookmarkStart w:id="0" w:name="_GoBack"/>
-            <w:bookmarkEnd w:id="0"/>
           </w:p>
         </w:tc>
       </w:tr>
@@ -990,18 +988,30 @@
       </w:r>
     </w:p>
     <w:p>
-      <w:pPr>
-        <w:rPr>
-          <w:color w:val="C45911" w:themeColor="accent2" w:themeShade="BF"/>
-        </w:rPr>
-      </w:pPr>
-    </w:p>
-    <w:p>
-      <w:pPr>
-        <w:rPr>
-          <w:color w:val="C45911" w:themeColor="accent2" w:themeShade="BF"/>
-        </w:rPr>
-      </w:pPr>
+      <w:r>
+        <w:t xml:space="preserve">The team will develop a POM automation framework around the PHP Travels website </w:t>
+      </w:r>
+      <w:proofErr w:type="gramStart"/>
+      <w:r>
+        <w:t>in</w:t>
+      </w:r>
+      <w:r>
+        <w:t xml:space="preserve"> </w:t>
+      </w:r>
+      <w:r>
+        <w:t>order to</w:t>
+      </w:r>
+      <w:proofErr w:type="gramEnd"/>
+      <w:r>
+        <w:t xml:space="preserve"> maintain the desired functionality of the website as it goes through multiple edits/builds during the Agile development cycle. </w:t>
+      </w:r>
+    </w:p>
+    <w:p>
+      <w:r>
+        <w:t>During some sections of the QA validation process there would be manual testing in order to ensure all aspects are working correctly.</w:t>
+      </w:r>
+      <w:bookmarkStart w:id="0" w:name="_GoBack"/>
+      <w:bookmarkEnd w:id="0"/>
     </w:p>
     <w:p>
       <w:pPr>

</xml_diff>